<commit_message>
Changes to exclude figshare-LDCoolp folder
</commit_message>
<xml_diff>
--- a/ScriptsSetupAndExecution_CurationWorkflow_Windows.docx
+++ b/ScriptsSetupAndExecution_CurationWorkflow_Windows.docx
@@ -702,21 +702,6 @@
       </w:pPr>
       <w:r>
         <w:rPr>
-          <w:rtl w:val="0"/>
-        </w:rPr>
-      </w:r>
-    </w:p>
-    <w:p>
-      <w:pPr>
-        <w:ind w:left="720" w:firstLine="0"/>
-        <w:rPr>
-          <w:color w:val="24292f"/>
-          <w:sz w:val="24"/>
-          <w:szCs w:val="24"/>
-        </w:rPr>
-      </w:pPr>
-      <w:r>
-        <w:rPr>
           <w:color w:val="24292f"/>
           <w:sz w:val="24"/>
           <w:szCs w:val="24"/>
@@ -871,236 +856,6 @@
     </w:p>
     <w:p>
       <w:pPr>
-        <w:ind w:left="720" w:firstLine="0"/>
-        <w:rPr>
-          <w:color w:val="24292f"/>
-          <w:sz w:val="24"/>
-          <w:szCs w:val="24"/>
-        </w:rPr>
-      </w:pPr>
-      <w:r>
-        <w:rPr>
-          <w:color w:val="24292f"/>
-          <w:sz w:val="24"/>
-          <w:szCs w:val="24"/>
-          <w:rtl w:val="0"/>
-        </w:rPr>
-        <w:t xml:space="preserve">Next, get out of the figshare folder and back to the curation folder (cd ..). Clone this repository (</w:t>
-      </w:r>
-      <w:hyperlink r:id="rId16">
-        <w:r>
-          <w:rPr>
-            <w:color w:val="1155cc"/>
-            <w:sz w:val="24"/>
-            <w:szCs w:val="24"/>
-            <w:u w:val="single"/>
-            <w:rtl w:val="0"/>
-          </w:rPr>
-          <w:t xml:space="preserve">LD-Cool-P</w:t>
-        </w:r>
-      </w:hyperlink>
-      <w:r>
-        <w:rPr>
-          <w:color w:val="24292f"/>
-          <w:sz w:val="24"/>
-          <w:szCs w:val="24"/>
-          <w:rtl w:val="0"/>
-        </w:rPr>
-        <w:t xml:space="preserve">) to the curation folder and install with the setup.py script:</w:t>
-      </w:r>
-    </w:p>
-    <w:p>
-      <w:pPr>
-        <w:ind w:left="720" w:firstLine="0"/>
-        <w:rPr>
-          <w:color w:val="24292f"/>
-          <w:sz w:val="24"/>
-          <w:szCs w:val="24"/>
-        </w:rPr>
-      </w:pPr>
-      <w:r>
-        <w:rPr>
-          <w:color w:val="24292f"/>
-          <w:sz w:val="24"/>
-          <w:szCs w:val="24"/>
-          <w:rtl w:val="0"/>
-        </w:rPr>
-        <w:t xml:space="preserve">(The path below will be C:/Users/username/Anaconda3/envs/curation/, where “username” is to be replaced based on the path it appears on your folder, alternately you could go to the curation folder and copy paste the path below)</w:t>
-      </w:r>
-    </w:p>
-    <w:p>
-      <w:pPr>
-        <w:ind w:left="720" w:firstLine="0"/>
-        <w:rPr>
-          <w:color w:val="24292f"/>
-          <w:sz w:val="24"/>
-          <w:szCs w:val="24"/>
-        </w:rPr>
-      </w:pPr>
-      <w:r>
-        <w:rPr>
-          <w:color w:val="24292f"/>
-          <w:sz w:val="24"/>
-          <w:szCs w:val="24"/>
-          <w:rtl w:val="0"/>
-        </w:rPr>
-        <w:t xml:space="preserve">(curation) $ cd /path/to/parent/folder</w:t>
-      </w:r>
-    </w:p>
-    <w:p>
-      <w:pPr>
-        <w:ind w:left="720" w:firstLine="0"/>
-        <w:rPr>
-          <w:color w:val="24292f"/>
-          <w:sz w:val="24"/>
-          <w:szCs w:val="24"/>
-        </w:rPr>
-      </w:pPr>
-      <w:r>
-        <w:rPr>
-          <w:color w:val="24292f"/>
-          <w:sz w:val="24"/>
-          <w:szCs w:val="24"/>
-          <w:rtl w:val="0"/>
-        </w:rPr>
-        <w:t xml:space="preserve">(curation) $ git clone https://github.com/UAL-RE/LD-Cool-P.git</w:t>
-      </w:r>
-    </w:p>
-    <w:p>
-      <w:pPr>
-        <w:ind w:left="720" w:firstLine="0"/>
-        <w:rPr>
-          <w:color w:val="24292f"/>
-          <w:sz w:val="24"/>
-          <w:szCs w:val="24"/>
-        </w:rPr>
-      </w:pPr>
-      <w:r>
-        <w:rPr>
-          <w:color w:val="24292f"/>
-          <w:sz w:val="24"/>
-          <w:szCs w:val="24"/>
-          <w:rtl w:val="0"/>
-        </w:rPr>
-        <w:t xml:space="preserve">(The path below will be C:/Users/username/Anaconda3/envs/curation/LD-Cool-P (cd LD-Cool-P), where username is to be replaced, alternately you could go to the folder where LD-Cool-P folder was created, and copy paste the path below or type cd LD-Cool-P to go inside the curation directory)</w:t>
-      </w:r>
-    </w:p>
-    <w:p>
-      <w:pPr>
-        <w:ind w:left="720" w:firstLine="0"/>
-        <w:rPr>
-          <w:color w:val="24292f"/>
-          <w:sz w:val="24"/>
-          <w:szCs w:val="24"/>
-        </w:rPr>
-      </w:pPr>
-      <w:r>
-        <w:rPr>
-          <w:color w:val="24292f"/>
-          <w:sz w:val="24"/>
-          <w:szCs w:val="24"/>
-          <w:rtl w:val="0"/>
-        </w:rPr>
-        <w:t xml:space="preserve">(curation) $ cd /path/to/parent/folder/LD-Cool-P</w:t>
-      </w:r>
-    </w:p>
-    <w:p>
-      <w:pPr>
-        <w:ind w:left="720" w:firstLine="0"/>
-        <w:rPr>
-          <w:color w:val="24292f"/>
-          <w:sz w:val="24"/>
-          <w:szCs w:val="24"/>
-        </w:rPr>
-      </w:pPr>
-      <w:r>
-        <w:rPr>
-          <w:color w:val="24292f"/>
-          <w:sz w:val="24"/>
-          <w:szCs w:val="24"/>
-          <w:rtl w:val="0"/>
-        </w:rPr>
-        <w:t xml:space="preserve">(curation) $ (sudo) python setup.py develop</w:t>
-      </w:r>
-    </w:p>
-    <w:p>
-      <w:pPr>
-        <w:ind w:left="720" w:firstLine="0"/>
-        <w:rPr>
-          <w:color w:val="24292f"/>
-          <w:sz w:val="24"/>
-          <w:szCs w:val="24"/>
-        </w:rPr>
-      </w:pPr>
-      <w:r>
-        <w:rPr>
-          <w:color w:val="24292f"/>
-          <w:sz w:val="24"/>
-          <w:szCs w:val="24"/>
-          <w:rtl w:val="0"/>
-        </w:rPr>
-        <w:t xml:space="preserve">This will automatically install the required pandas, requests, numpy, jinja2, tabulate, and html2text packages.</w:t>
-      </w:r>
-    </w:p>
-    <w:p>
-      <w:pPr>
-        <w:ind w:left="720" w:firstLine="0"/>
-        <w:rPr>
-          <w:color w:val="24292f"/>
-          <w:sz w:val="24"/>
-          <w:szCs w:val="24"/>
-        </w:rPr>
-      </w:pPr>
-      <w:r>
-        <w:rPr>
-          <w:color w:val="24292f"/>
-          <w:sz w:val="24"/>
-          <w:szCs w:val="24"/>
-          <w:rtl w:val="0"/>
-        </w:rPr>
-        <w:t xml:space="preserve">You can confirm installation via conda list</w:t>
-      </w:r>
-    </w:p>
-    <w:p>
-      <w:pPr>
-        <w:ind w:left="720" w:firstLine="0"/>
-        <w:rPr>
-          <w:color w:val="24292f"/>
-          <w:sz w:val="24"/>
-          <w:szCs w:val="24"/>
-        </w:rPr>
-      </w:pPr>
-      <w:r>
-        <w:rPr>
-          <w:color w:val="24292f"/>
-          <w:sz w:val="24"/>
-          <w:szCs w:val="24"/>
-          <w:rtl w:val="0"/>
-        </w:rPr>
-        <w:t xml:space="preserve">(curation) $ conda list ldcoolp</w:t>
-      </w:r>
-    </w:p>
-    <w:p>
-      <w:pPr>
-        <w:ind w:left="720" w:firstLine="0"/>
-        <w:rPr>
-          <w:color w:val="24292f"/>
-          <w:sz w:val="24"/>
-          <w:szCs w:val="24"/>
-        </w:rPr>
-      </w:pPr>
-      <w:r>
-        <w:rPr>
-          <w:color w:val="24292f"/>
-          <w:sz w:val="24"/>
-          <w:szCs w:val="24"/>
-          <w:rtl w:val="0"/>
-        </w:rPr>
-        <w:t xml:space="preserve">You should see that the version is 1.1.8</w:t>
-      </w:r>
-    </w:p>
-    <w:p>
-      <w:pPr>
         <w:pStyle w:val="Heading1"/>
         <w:numPr>
           <w:ilvl w:val="0"/>
@@ -1153,7 +908,7 @@
         </w:rPr>
         <w:t xml:space="preserve">-Clone </w:t>
       </w:r>
-      <w:hyperlink r:id="rId17">
+      <w:hyperlink r:id="rId16">
         <w:r>
           <w:rPr>
             <w:color w:val="0000ff"/>
@@ -1173,7 +928,7 @@
         </w:rPr>
         <w:t xml:space="preserve"> from </w:t>
       </w:r>
-      <w:hyperlink r:id="rId18">
+      <w:hyperlink r:id="rId17">
         <w:r>
           <w:rPr>
             <w:color w:val="1155cc"/>
@@ -1241,7 +996,7 @@
         </w:rPr>
         <w:t xml:space="preserve">$ git clone </w:t>
       </w:r>
-      <w:hyperlink r:id="rId19">
+      <w:hyperlink r:id="rId18">
         <w:r>
           <w:rPr>
             <w:color w:val="1155cc"/>
@@ -1296,7 +1051,7 @@
         </w:rPr>
         <w:t xml:space="preserve">Creating a token on </w:t>
       </w:r>
-      <w:hyperlink r:id="rId20">
+      <w:hyperlink r:id="rId19">
         <w:r>
           <w:rPr>
             <w:color w:val="1155cc"/>
@@ -1316,7 +1071,7 @@
         </w:rPr>
         <w:t xml:space="preserve">(VTDR) and navigating </w:t>
       </w:r>
-      <w:hyperlink r:id="rId21">
+      <w:hyperlink r:id="rId20">
         <w:r>
           <w:rPr>
             <w:color w:val="1155cc"/>
@@ -1422,7 +1177,7 @@
         </w:rPr>
         <w:t xml:space="preserve">Other figshare functionalities can also be explored following figshare documentation found at </w:t>
       </w:r>
-      <w:hyperlink r:id="rId22">
+      <w:hyperlink r:id="rId21">
         <w:r>
           <w:rPr>
             <w:color w:val="0000ff"/>
@@ -1438,7 +1193,7 @@
         </w:rPr>
         <w:t xml:space="preserve">. Documentation for interacting with Figshare’s API can be found at: </w:t>
       </w:r>
-      <w:hyperlink r:id="rId23">
+      <w:hyperlink r:id="rId22">
         <w:r>
           <w:rPr>
             <w:color w:val="0000ff"/>
@@ -2357,10 +2112,6 @@
     <w:p>
       <w:pPr>
         <w:pStyle w:val="Heading2"/>
-        <w:numPr>
-          <w:ilvl w:val="1"/>
-          <w:numId w:val="10"/>
-        </w:numPr>
         <w:ind w:left="0" w:firstLine="0"/>
         <w:rPr>
           <w:sz w:val="24"/>
@@ -2373,7 +2124,7 @@
           <w:szCs w:val="24"/>
           <w:rtl w:val="0"/>
         </w:rPr>
-        <w:t xml:space="preserve">Replacing UAL script and figshare script with the customized VT script for curation:</w:t>
+        <w:t xml:space="preserve">Google sheets API automation:</w:t>
       </w:r>
     </w:p>
     <w:p>
@@ -2392,159 +2143,7 @@
           <w:szCs w:val="24"/>
           <w:rtl w:val="0"/>
         </w:rPr>
-        <w:t xml:space="preserve">-Copy the script retrieve_copy.py from the following folder: </w:t>
-      </w:r>
-    </w:p>
-    <w:p>
-      <w:pPr>
-        <w:ind w:left="720" w:firstLine="0"/>
-        <w:rPr>
-          <w:color w:val="24292f"/>
-          <w:sz w:val="24"/>
-          <w:szCs w:val="24"/>
-        </w:rPr>
-      </w:pPr>
-      <w:r>
-        <w:rPr>
-          <w:color w:val="24292f"/>
-          <w:sz w:val="24"/>
-          <w:szCs w:val="24"/>
-          <w:rtl w:val="0"/>
-        </w:rPr>
-        <w:t xml:space="preserve">C:\Users\username\Anaconda3\envs\curation\VTechDataRepo\Figshare-LDCoolP</w:t>
-      </w:r>
-    </w:p>
-    <w:p>
-      <w:pPr>
-        <w:ind w:left="720" w:firstLine="0"/>
-        <w:rPr>
-          <w:color w:val="24292f"/>
-          <w:sz w:val="24"/>
-          <w:szCs w:val="24"/>
-        </w:rPr>
-      </w:pPr>
-      <w:r>
-        <w:rPr>
-          <w:color w:val="24292f"/>
-          <w:sz w:val="24"/>
-          <w:szCs w:val="24"/>
-          <w:rtl w:val="0"/>
-        </w:rPr>
-        <w:t xml:space="preserve">and paste (replace the file in destination/overwrite the original retrieve.py) it in the following folder: </w:t>
-      </w:r>
-    </w:p>
-    <w:p>
-      <w:pPr>
-        <w:ind w:left="720" w:firstLine="0"/>
-        <w:rPr>
-          <w:color w:val="24292f"/>
-          <w:sz w:val="24"/>
-          <w:szCs w:val="24"/>
-        </w:rPr>
-      </w:pPr>
-      <w:r>
-        <w:rPr>
-          <w:color w:val="24292f"/>
-          <w:sz w:val="24"/>
-          <w:szCs w:val="24"/>
-          <w:rtl w:val="0"/>
-        </w:rPr>
-        <w:t xml:space="preserve">C:\Users\username\Anaconda3\envs\curation\LD-Cool-P\ldcoolp\curation</w:t>
-      </w:r>
-    </w:p>
-    <w:p>
-      <w:pPr>
-        <w:ind w:left="720" w:firstLine="0"/>
-        <w:rPr>
-          <w:color w:val="24292f"/>
-          <w:sz w:val="24"/>
-          <w:szCs w:val="24"/>
-        </w:rPr>
-      </w:pPr>
-      <w:r>
-        <w:rPr>
-          <w:color w:val="24292f"/>
-          <w:sz w:val="24"/>
-          <w:szCs w:val="24"/>
-          <w:rtl w:val="0"/>
-        </w:rPr>
-        <w:t xml:space="preserve">-Copy the script figshare.py from the following folder: </w:t>
-      </w:r>
-    </w:p>
-    <w:p>
-      <w:pPr>
-        <w:ind w:left="720" w:firstLine="0"/>
-        <w:rPr>
-          <w:color w:val="24292f"/>
-          <w:sz w:val="24"/>
-          <w:szCs w:val="24"/>
-        </w:rPr>
-      </w:pPr>
-      <w:r>
-        <w:rPr>
-          <w:color w:val="24292f"/>
-          <w:sz w:val="24"/>
-          <w:szCs w:val="24"/>
-          <w:rtl w:val="0"/>
-        </w:rPr>
-        <w:t xml:space="preserve">C:\Users\username\Anaconda3\envs\curation\VTechDataRepo\Figshare-LDCoolP</w:t>
-      </w:r>
-    </w:p>
-    <w:p>
-      <w:pPr>
-        <w:ind w:left="720" w:firstLine="0"/>
-        <w:rPr>
-          <w:color w:val="24292f"/>
-          <w:sz w:val="24"/>
-          <w:szCs w:val="24"/>
-        </w:rPr>
-      </w:pPr>
-      <w:r>
-        <w:rPr>
-          <w:color w:val="24292f"/>
-          <w:sz w:val="24"/>
-          <w:szCs w:val="24"/>
-          <w:rtl w:val="0"/>
-        </w:rPr>
-        <w:t xml:space="preserve">and paste (Replace the file in destination/overwrite the original figshare.py) it in the following folder: </w:t>
-      </w:r>
-    </w:p>
-    <w:p>
-      <w:pPr>
-        <w:ind w:left="720" w:firstLine="0"/>
-        <w:rPr>
-          <w:color w:val="24292f"/>
-          <w:sz w:val="24"/>
-          <w:szCs w:val="24"/>
-        </w:rPr>
-      </w:pPr>
-      <w:r>
-        <w:rPr>
-          <w:color w:val="24292f"/>
-          <w:sz w:val="24"/>
-          <w:szCs w:val="24"/>
-          <w:rtl w:val="0"/>
-        </w:rPr>
-        <w:t xml:space="preserve">C:\Users\username\Anaconda3\envs\curation\figshare\figshare</w:t>
-      </w:r>
-    </w:p>
-    <w:p>
-      <w:pPr>
-        <w:ind w:left="720" w:firstLine="0"/>
-        <w:rPr>
-          <w:color w:val="24292f"/>
-          <w:sz w:val="24"/>
-          <w:szCs w:val="24"/>
-        </w:rPr>
-      </w:pPr>
-      <w:r>
-        <w:rPr>
-          <w:color w:val="24292f"/>
-          <w:sz w:val="24"/>
-          <w:szCs w:val="24"/>
-          <w:rtl w:val="0"/>
-        </w:rPr>
-        <w:t xml:space="preserve">Copy client_secret.json from Curation Workflow folder and paste it at C:\Users\padma\Anaconda3\envs\curation</w:t>
+        <w:t xml:space="preserve">Copy client_secret.json from Curation Workflow folder and paste it to the curation folder which is located in the anaconda environments eg: C:\Users\users\Anaconda3\envs\curation</w:t>
       </w:r>
     </w:p>
     <w:p>
@@ -2692,7 +2291,7 @@
         </w:rPr>
         <w:t xml:space="preserve">Running the </w:t>
       </w:r>
-      <w:hyperlink r:id="rId24">
+      <w:hyperlink r:id="rId23">
         <w:r>
           <w:rPr>
             <w:color w:val="0000ff"/>
@@ -3611,7 +3210,7 @@
         </w:rPr>
         <w:t xml:space="preserve">Fill in the </w:t>
       </w:r>
-      <w:hyperlink r:id="rId25">
+      <w:hyperlink r:id="rId24">
         <w:r>
           <w:rPr>
             <w:color w:val="1155cc"/>
@@ -4348,6 +3947,25 @@
         </w:rPr>
         <w:t xml:space="preserve">This section describes how to change the thumbnail on </w:t>
       </w:r>
+      <w:hyperlink r:id="rId25">
+        <w:r>
+          <w:rPr>
+            <w:b w:val="1"/>
+            <w:color w:val="1155cc"/>
+            <w:sz w:val="24"/>
+            <w:szCs w:val="24"/>
+            <w:u w:val="single"/>
+            <w:rtl w:val="0"/>
+          </w:rPr>
+          <w:t xml:space="preserve">VTDR</w:t>
+        </w:r>
+      </w:hyperlink>
+      <w:r>
+        <w:rPr>
+          <w:rtl w:val="0"/>
+        </w:rPr>
+        <w:t xml:space="preserve"> for a published article with a thumbnail that does not reflect the desired thumbnail. This can be done using ChangeThumbnail.py. Open generate_config.py and enter the article ID (FigshareArticleID), published version number(PubVerNum) and FileID of the desired thumbnail file, this is found at the end of the file link after selecting it on </w:t>
+      </w:r>
       <w:hyperlink r:id="rId26">
         <w:r>
           <w:rPr>
@@ -4365,25 +3983,6 @@
         <w:rPr>
           <w:rtl w:val="0"/>
         </w:rPr>
-        <w:t xml:space="preserve"> for a published article with a thumbnail that does not reflect the desired thumbnail. This can be done using ChangeThumbnail.py. Open generate_config.py and enter the article ID (FigshareArticleID), published version number(PubVerNum) and FileID of the desired thumbnail file, this is found at the end of the file link after selecting it on </w:t>
-      </w:r>
-      <w:hyperlink r:id="rId27">
-        <w:r>
-          <w:rPr>
-            <w:b w:val="1"/>
-            <w:color w:val="1155cc"/>
-            <w:sz w:val="24"/>
-            <w:szCs w:val="24"/>
-            <w:u w:val="single"/>
-            <w:rtl w:val="0"/>
-          </w:rPr>
-          <w:t xml:space="preserve">VTDR</w:t>
-        </w:r>
-      </w:hyperlink>
-      <w:r>
-        <w:rPr>
-          <w:rtl w:val="0"/>
-        </w:rPr>
         <w:t xml:space="preserve">). Run generate_config.py, then run ChangeThumbnail.py. The status code “205” means the thumbnail change is successful.</w:t>
       </w:r>
     </w:p>
@@ -5252,7 +4851,7 @@
           <w:szCs w:val="24"/>
         </w:rPr>
       </w:pPr>
-      <w:hyperlink r:id="rId28">
+      <w:hyperlink r:id="rId27">
         <w:r>
           <w:rPr>
             <w:color w:val="1155cc"/>
@@ -5298,7 +4897,7 @@
           <w:szCs w:val="24"/>
         </w:rPr>
       </w:pPr>
-      <w:hyperlink r:id="rId29">
+      <w:hyperlink r:id="rId28">
         <w:r>
           <w:rPr>
             <w:color w:val="1155cc"/>

</xml_diff>

<commit_message>
Adding aptrustrepo registry overwriting warnings using partner tools
</commit_message>
<xml_diff>
--- a/ScriptsSetupAndExecution_CurationWorkflow_Windows.docx
+++ b/ScriptsSetupAndExecution_CurationWorkflow_Windows.docx
@@ -5,6 +5,1086 @@
     <w:p>
       <w:pPr>
         <w:ind w:left="720" w:firstLine="0"/>
+        <w:rPr>
+          <w:rFonts w:ascii="Arial" w:cs="Arial" w:eastAsia="Arial" w:hAnsi="Arial"/>
+        </w:rPr>
+      </w:pPr>
+      <w:r>
+        <w:rPr>
+          <w:rtl w:val="0"/>
+        </w:rPr>
+      </w:r>
+    </w:p>
+    <w:p>
+      <w:pPr>
+        <w:ind w:left="720" w:firstLine="0"/>
+        <w:rPr>
+          <w:rFonts w:ascii="Arial" w:cs="Arial" w:eastAsia="Arial" w:hAnsi="Arial"/>
+        </w:rPr>
+      </w:pPr>
+      <w:r>
+        <w:rPr>
+          <w:rtl w:val="0"/>
+        </w:rPr>
+      </w:r>
+    </w:p>
+    <w:sdt>
+      <w:sdtPr>
+        <w:docPartObj>
+          <w:docPartGallery w:val="Table of Contents"/>
+          <w:docPartUnique w:val="1"/>
+        </w:docPartObj>
+      </w:sdtPr>
+      <w:sdtContent>
+        <w:p>
+          <w:pPr>
+            <w:widowControl w:val="0"/>
+            <w:spacing w:after="0" w:before="60" w:line="240" w:lineRule="auto"/>
+            <w:rPr>
+              <w:b w:val="0"/>
+              <w:color w:val="1155cc"/>
+              <w:u w:val="single"/>
+            </w:rPr>
+          </w:pPr>
+          <w:r>
+            <w:fldChar w:fldCharType="begin"/>
+            <w:instrText xml:space="preserve"> TOC \h \u \z \n \t "Heading 1,1,Heading 2,2,Heading 3,3,Heading 4,4,Heading 5,5,Heading 6,6,"</w:instrText>
+            <w:fldChar w:fldCharType="separate"/>
+          </w:r>
+          <w:hyperlink w:anchor="_heading=">
+            <w:r>
+              <w:rPr>
+                <w:rFonts w:ascii="Calibri" w:cs="Calibri" w:eastAsia="Calibri" w:hAnsi="Calibri"/>
+                <w:b w:val="0"/>
+                <w:i w:val="0"/>
+                <w:smallCaps w:val="0"/>
+                <w:strike w:val="0"/>
+                <w:color w:val="1155cc"/>
+                <w:sz w:val="22"/>
+                <w:szCs w:val="22"/>
+                <w:u w:val="single"/>
+                <w:shd w:fill="auto" w:val="clear"/>
+                <w:vertAlign w:val="baseline"/>
+                <w:rtl w:val="0"/>
+              </w:rPr>
+              <w:t xml:space="preserve">Section 1</w:t>
+            </w:r>
+          </w:hyperlink>
+          <w:r>
+            <w:rPr>
+              <w:rtl w:val="0"/>
+            </w:rPr>
+          </w:r>
+        </w:p>
+        <w:p>
+          <w:pPr>
+            <w:widowControl w:val="0"/>
+            <w:spacing w:after="0" w:before="60" w:line="240" w:lineRule="auto"/>
+            <w:ind w:left="360" w:firstLine="0"/>
+            <w:rPr>
+              <w:color w:val="1155cc"/>
+              <w:u w:val="single"/>
+            </w:rPr>
+          </w:pPr>
+          <w:hyperlink w:anchor="_heading=">
+            <w:r>
+              <w:rPr>
+                <w:rFonts w:ascii="Calibri" w:cs="Calibri" w:eastAsia="Calibri" w:hAnsi="Calibri"/>
+                <w:b w:val="0"/>
+                <w:i w:val="0"/>
+                <w:smallCaps w:val="0"/>
+                <w:strike w:val="0"/>
+                <w:color w:val="1155cc"/>
+                <w:sz w:val="22"/>
+                <w:szCs w:val="22"/>
+                <w:u w:val="single"/>
+                <w:shd w:fill="auto" w:val="clear"/>
+                <w:vertAlign w:val="baseline"/>
+                <w:rtl w:val="0"/>
+              </w:rPr>
+              <w:t xml:space="preserve">Setting up Python environment:</w:t>
+            </w:r>
+          </w:hyperlink>
+          <w:r>
+            <w:rPr>
+              <w:rtl w:val="0"/>
+            </w:rPr>
+          </w:r>
+        </w:p>
+        <w:p>
+          <w:pPr>
+            <w:widowControl w:val="0"/>
+            <w:spacing w:after="0" w:before="60" w:line="240" w:lineRule="auto"/>
+            <w:rPr>
+              <w:b w:val="0"/>
+              <w:color w:val="1155cc"/>
+              <w:u w:val="single"/>
+            </w:rPr>
+          </w:pPr>
+          <w:hyperlink w:anchor="_heading=">
+            <w:r>
+              <w:rPr>
+                <w:rFonts w:ascii="Calibri" w:cs="Calibri" w:eastAsia="Calibri" w:hAnsi="Calibri"/>
+                <w:b w:val="0"/>
+                <w:i w:val="0"/>
+                <w:smallCaps w:val="0"/>
+                <w:strike w:val="0"/>
+                <w:color w:val="1155cc"/>
+                <w:sz w:val="22"/>
+                <w:szCs w:val="22"/>
+                <w:u w:val="single"/>
+                <w:shd w:fill="auto" w:val="clear"/>
+                <w:vertAlign w:val="baseline"/>
+                <w:rtl w:val="0"/>
+              </w:rPr>
+              <w:t xml:space="preserve">Section 2</w:t>
+            </w:r>
+          </w:hyperlink>
+          <w:r>
+            <w:rPr>
+              <w:rtl w:val="0"/>
+            </w:rPr>
+          </w:r>
+        </w:p>
+        <w:p>
+          <w:pPr>
+            <w:widowControl w:val="0"/>
+            <w:spacing w:after="0" w:before="60" w:line="240" w:lineRule="auto"/>
+            <w:ind w:left="360" w:firstLine="0"/>
+            <w:rPr>
+              <w:color w:val="1155cc"/>
+              <w:u w:val="single"/>
+            </w:rPr>
+          </w:pPr>
+          <w:hyperlink w:anchor="_heading=h.sk28jgv4gouu">
+            <w:r>
+              <w:rPr>
+                <w:rFonts w:ascii="Calibri" w:cs="Calibri" w:eastAsia="Calibri" w:hAnsi="Calibri"/>
+                <w:b w:val="0"/>
+                <w:i w:val="0"/>
+                <w:smallCaps w:val="0"/>
+                <w:strike w:val="0"/>
+                <w:color w:val="1155cc"/>
+                <w:sz w:val="22"/>
+                <w:szCs w:val="22"/>
+                <w:u w:val="single"/>
+                <w:shd w:fill="auto" w:val="clear"/>
+                <w:vertAlign w:val="baseline"/>
+                <w:rtl w:val="0"/>
+              </w:rPr>
+              <w:t xml:space="preserve">Creating curation environment and cloning figshare codes from github/cognoma:</w:t>
+            </w:r>
+          </w:hyperlink>
+          <w:r>
+            <w:rPr>
+              <w:rtl w:val="0"/>
+            </w:rPr>
+          </w:r>
+        </w:p>
+        <w:p>
+          <w:pPr>
+            <w:widowControl w:val="0"/>
+            <w:spacing w:after="0" w:before="60" w:line="240" w:lineRule="auto"/>
+            <w:rPr>
+              <w:b w:val="0"/>
+              <w:color w:val="1155cc"/>
+              <w:u w:val="single"/>
+            </w:rPr>
+          </w:pPr>
+          <w:hyperlink w:anchor="_heading=">
+            <w:r>
+              <w:rPr>
+                <w:rFonts w:ascii="Calibri" w:cs="Calibri" w:eastAsia="Calibri" w:hAnsi="Calibri"/>
+                <w:b w:val="0"/>
+                <w:i w:val="0"/>
+                <w:smallCaps w:val="0"/>
+                <w:strike w:val="0"/>
+                <w:color w:val="1155cc"/>
+                <w:sz w:val="22"/>
+                <w:szCs w:val="22"/>
+                <w:u w:val="single"/>
+                <w:shd w:fill="auto" w:val="clear"/>
+                <w:vertAlign w:val="baseline"/>
+                <w:rtl w:val="0"/>
+              </w:rPr>
+              <w:t xml:space="preserve">Section 3</w:t>
+            </w:r>
+          </w:hyperlink>
+          <w:r>
+            <w:rPr>
+              <w:rtl w:val="0"/>
+            </w:rPr>
+          </w:r>
+        </w:p>
+        <w:p>
+          <w:pPr>
+            <w:widowControl w:val="0"/>
+            <w:spacing w:after="0" w:before="60" w:line="240" w:lineRule="auto"/>
+            <w:ind w:left="360" w:firstLine="0"/>
+            <w:rPr>
+              <w:color w:val="1155cc"/>
+              <w:u w:val="single"/>
+            </w:rPr>
+          </w:pPr>
+          <w:hyperlink w:anchor="_heading=">
+            <w:r>
+              <w:rPr>
+                <w:rFonts w:ascii="Calibri" w:cs="Calibri" w:eastAsia="Calibri" w:hAnsi="Calibri"/>
+                <w:b w:val="0"/>
+                <w:i w:val="0"/>
+                <w:smallCaps w:val="0"/>
+                <w:strike w:val="0"/>
+                <w:color w:val="1155cc"/>
+                <w:sz w:val="22"/>
+                <w:szCs w:val="22"/>
+                <w:u w:val="single"/>
+                <w:shd w:fill="auto" w:val="clear"/>
+                <w:vertAlign w:val="baseline"/>
+                <w:rtl w:val="0"/>
+              </w:rPr>
+              <w:t xml:space="preserve">Cloning the Virginia Tech Libraries data curation codes from github:</w:t>
+            </w:r>
+          </w:hyperlink>
+          <w:r>
+            <w:rPr>
+              <w:rtl w:val="0"/>
+            </w:rPr>
+          </w:r>
+        </w:p>
+        <w:p>
+          <w:pPr>
+            <w:widowControl w:val="0"/>
+            <w:spacing w:after="0" w:before="60" w:line="240" w:lineRule="auto"/>
+            <w:rPr>
+              <w:b w:val="0"/>
+              <w:color w:val="1155cc"/>
+              <w:u w:val="single"/>
+            </w:rPr>
+          </w:pPr>
+          <w:hyperlink w:anchor="_heading=">
+            <w:r>
+              <w:rPr>
+                <w:rFonts w:ascii="Calibri" w:cs="Calibri" w:eastAsia="Calibri" w:hAnsi="Calibri"/>
+                <w:b w:val="0"/>
+                <w:i w:val="0"/>
+                <w:smallCaps w:val="0"/>
+                <w:strike w:val="0"/>
+                <w:color w:val="1155cc"/>
+                <w:sz w:val="22"/>
+                <w:szCs w:val="22"/>
+                <w:u w:val="single"/>
+                <w:shd w:fill="auto" w:val="clear"/>
+                <w:vertAlign w:val="baseline"/>
+                <w:rtl w:val="0"/>
+              </w:rPr>
+              <w:t xml:space="preserve">Section 4</w:t>
+            </w:r>
+          </w:hyperlink>
+          <w:r>
+            <w:rPr>
+              <w:rtl w:val="0"/>
+            </w:rPr>
+          </w:r>
+        </w:p>
+        <w:p>
+          <w:pPr>
+            <w:widowControl w:val="0"/>
+            <w:spacing w:after="0" w:before="60" w:line="240" w:lineRule="auto"/>
+            <w:ind w:left="360" w:firstLine="0"/>
+            <w:rPr>
+              <w:color w:val="1155cc"/>
+              <w:u w:val="single"/>
+            </w:rPr>
+          </w:pPr>
+          <w:hyperlink w:anchor="_heading=">
+            <w:r>
+              <w:rPr>
+                <w:rFonts w:ascii="Calibri" w:cs="Calibri" w:eastAsia="Calibri" w:hAnsi="Calibri"/>
+                <w:b w:val="0"/>
+                <w:i w:val="0"/>
+                <w:smallCaps w:val="0"/>
+                <w:strike w:val="0"/>
+                <w:color w:val="1155cc"/>
+                <w:sz w:val="22"/>
+                <w:szCs w:val="22"/>
+                <w:u w:val="single"/>
+                <w:shd w:fill="auto" w:val="clear"/>
+                <w:vertAlign w:val="baseline"/>
+                <w:rtl w:val="0"/>
+              </w:rPr>
+              <w:t xml:space="preserve">Creating a token on Virginia Tech Data Repository(VTDR) and navigating VTDR:</w:t>
+            </w:r>
+          </w:hyperlink>
+          <w:r>
+            <w:rPr>
+              <w:rtl w:val="0"/>
+            </w:rPr>
+          </w:r>
+        </w:p>
+        <w:p>
+          <w:pPr>
+            <w:widowControl w:val="0"/>
+            <w:spacing w:after="0" w:before="60" w:line="240" w:lineRule="auto"/>
+            <w:rPr>
+              <w:b w:val="0"/>
+              <w:color w:val="1155cc"/>
+              <w:u w:val="single"/>
+            </w:rPr>
+          </w:pPr>
+          <w:hyperlink w:anchor="_heading=">
+            <w:r>
+              <w:rPr>
+                <w:rFonts w:ascii="Calibri" w:cs="Calibri" w:eastAsia="Calibri" w:hAnsi="Calibri"/>
+                <w:b w:val="0"/>
+                <w:i w:val="0"/>
+                <w:smallCaps w:val="0"/>
+                <w:strike w:val="0"/>
+                <w:color w:val="1155cc"/>
+                <w:sz w:val="22"/>
+                <w:szCs w:val="22"/>
+                <w:u w:val="single"/>
+                <w:shd w:fill="auto" w:val="clear"/>
+                <w:vertAlign w:val="baseline"/>
+                <w:rtl w:val="0"/>
+              </w:rPr>
+              <w:t xml:space="preserve">Section 5</w:t>
+            </w:r>
+          </w:hyperlink>
+          <w:r>
+            <w:rPr>
+              <w:rtl w:val="0"/>
+            </w:rPr>
+          </w:r>
+        </w:p>
+        <w:p>
+          <w:pPr>
+            <w:widowControl w:val="0"/>
+            <w:spacing w:after="0" w:before="60" w:line="240" w:lineRule="auto"/>
+            <w:ind w:left="360" w:firstLine="0"/>
+            <w:rPr>
+              <w:color w:val="1155cc"/>
+              <w:u w:val="single"/>
+            </w:rPr>
+          </w:pPr>
+          <w:hyperlink w:anchor="_heading=">
+            <w:r>
+              <w:rPr>
+                <w:rFonts w:ascii="Calibri" w:cs="Calibri" w:eastAsia="Calibri" w:hAnsi="Calibri"/>
+                <w:b w:val="0"/>
+                <w:i w:val="0"/>
+                <w:smallCaps w:val="0"/>
+                <w:strike w:val="0"/>
+                <w:color w:val="1155cc"/>
+                <w:sz w:val="22"/>
+                <w:szCs w:val="22"/>
+                <w:u w:val="single"/>
+                <w:shd w:fill="auto" w:val="clear"/>
+                <w:vertAlign w:val="baseline"/>
+                <w:rtl w:val="0"/>
+              </w:rPr>
+              <w:t xml:space="preserve">Setting up configurations on your local computer:</w:t>
+            </w:r>
+          </w:hyperlink>
+          <w:r>
+            <w:rPr>
+              <w:rtl w:val="0"/>
+            </w:rPr>
+          </w:r>
+        </w:p>
+        <w:p>
+          <w:pPr>
+            <w:widowControl w:val="0"/>
+            <w:spacing w:after="0" w:before="60" w:line="240" w:lineRule="auto"/>
+            <w:rPr>
+              <w:b w:val="0"/>
+              <w:color w:val="1155cc"/>
+              <w:u w:val="single"/>
+            </w:rPr>
+          </w:pPr>
+          <w:hyperlink w:anchor="_heading=">
+            <w:r>
+              <w:rPr>
+                <w:rFonts w:ascii="Calibri" w:cs="Calibri" w:eastAsia="Calibri" w:hAnsi="Calibri"/>
+                <w:b w:val="0"/>
+                <w:i w:val="0"/>
+                <w:smallCaps w:val="0"/>
+                <w:strike w:val="0"/>
+                <w:color w:val="1155cc"/>
+                <w:sz w:val="22"/>
+                <w:szCs w:val="22"/>
+                <w:u w:val="single"/>
+                <w:shd w:fill="auto" w:val="clear"/>
+                <w:vertAlign w:val="baseline"/>
+                <w:rtl w:val="0"/>
+              </w:rPr>
+              <w:t xml:space="preserve">Section 6</w:t>
+            </w:r>
+          </w:hyperlink>
+          <w:r>
+            <w:rPr>
+              <w:rtl w:val="0"/>
+            </w:rPr>
+          </w:r>
+        </w:p>
+        <w:p>
+          <w:pPr>
+            <w:widowControl w:val="0"/>
+            <w:spacing w:after="0" w:before="60" w:line="240" w:lineRule="auto"/>
+            <w:ind w:left="360" w:firstLine="0"/>
+            <w:rPr>
+              <w:color w:val="1155cc"/>
+              <w:u w:val="single"/>
+            </w:rPr>
+          </w:pPr>
+          <w:hyperlink w:anchor="_heading=">
+            <w:r>
+              <w:rPr>
+                <w:rFonts w:ascii="Calibri" w:cs="Calibri" w:eastAsia="Calibri" w:hAnsi="Calibri"/>
+                <w:b w:val="0"/>
+                <w:i w:val="0"/>
+                <w:smallCaps w:val="0"/>
+                <w:strike w:val="0"/>
+                <w:color w:val="1155cc"/>
+                <w:sz w:val="22"/>
+                <w:szCs w:val="22"/>
+                <w:u w:val="single"/>
+                <w:shd w:fill="auto" w:val="clear"/>
+                <w:vertAlign w:val="baseline"/>
+                <w:rtl w:val="0"/>
+              </w:rPr>
+              <w:t xml:space="preserve">Google sheets API automation:</w:t>
+            </w:r>
+          </w:hyperlink>
+          <w:r>
+            <w:rPr>
+              <w:rtl w:val="0"/>
+            </w:rPr>
+          </w:r>
+        </w:p>
+        <w:p>
+          <w:pPr>
+            <w:widowControl w:val="0"/>
+            <w:spacing w:after="0" w:before="60" w:line="240" w:lineRule="auto"/>
+            <w:rPr>
+              <w:b w:val="0"/>
+              <w:color w:val="1155cc"/>
+              <w:u w:val="single"/>
+            </w:rPr>
+          </w:pPr>
+          <w:hyperlink w:anchor="_heading=">
+            <w:r>
+              <w:rPr>
+                <w:rFonts w:ascii="Calibri" w:cs="Calibri" w:eastAsia="Calibri" w:hAnsi="Calibri"/>
+                <w:b w:val="0"/>
+                <w:i w:val="0"/>
+                <w:smallCaps w:val="0"/>
+                <w:strike w:val="0"/>
+                <w:color w:val="1155cc"/>
+                <w:sz w:val="22"/>
+                <w:szCs w:val="22"/>
+                <w:u w:val="single"/>
+                <w:shd w:fill="auto" w:val="clear"/>
+                <w:vertAlign w:val="baseline"/>
+                <w:rtl w:val="0"/>
+              </w:rPr>
+              <w:t xml:space="preserve">Section 7</w:t>
+            </w:r>
+          </w:hyperlink>
+          <w:r>
+            <w:rPr>
+              <w:rtl w:val="0"/>
+            </w:rPr>
+          </w:r>
+        </w:p>
+        <w:p>
+          <w:pPr>
+            <w:widowControl w:val="0"/>
+            <w:spacing w:after="0" w:before="60" w:line="240" w:lineRule="auto"/>
+            <w:ind w:left="360" w:firstLine="0"/>
+            <w:rPr>
+              <w:color w:val="1155cc"/>
+              <w:u w:val="single"/>
+            </w:rPr>
+          </w:pPr>
+          <w:hyperlink w:anchor="_heading=">
+            <w:r>
+              <w:rPr>
+                <w:rFonts w:ascii="Calibri" w:cs="Calibri" w:eastAsia="Calibri" w:hAnsi="Calibri"/>
+                <w:b w:val="0"/>
+                <w:i w:val="0"/>
+                <w:smallCaps w:val="0"/>
+                <w:strike w:val="0"/>
+                <w:color w:val="1155cc"/>
+                <w:sz w:val="22"/>
+                <w:szCs w:val="22"/>
+                <w:u w:val="single"/>
+                <w:shd w:fill="auto" w:val="clear"/>
+                <w:vertAlign w:val="baseline"/>
+                <w:rtl w:val="0"/>
+              </w:rPr>
+              <w:t xml:space="preserve">Filling ingest/published article information in VTDR v7 spreadsheet and setting up DART:</w:t>
+            </w:r>
+          </w:hyperlink>
+          <w:r>
+            <w:rPr>
+              <w:rtl w:val="0"/>
+            </w:rPr>
+          </w:r>
+        </w:p>
+        <w:p>
+          <w:pPr>
+            <w:widowControl w:val="0"/>
+            <w:spacing w:after="0" w:before="60" w:line="240" w:lineRule="auto"/>
+            <w:rPr>
+              <w:b w:val="0"/>
+              <w:color w:val="1155cc"/>
+              <w:u w:val="single"/>
+            </w:rPr>
+          </w:pPr>
+          <w:hyperlink w:anchor="_heading=">
+            <w:r>
+              <w:rPr>
+                <w:rFonts w:ascii="Calibri" w:cs="Calibri" w:eastAsia="Calibri" w:hAnsi="Calibri"/>
+                <w:b w:val="0"/>
+                <w:i w:val="0"/>
+                <w:smallCaps w:val="0"/>
+                <w:strike w:val="0"/>
+                <w:color w:val="1155cc"/>
+                <w:sz w:val="22"/>
+                <w:szCs w:val="22"/>
+                <w:u w:val="single"/>
+                <w:shd w:fill="auto" w:val="clear"/>
+                <w:vertAlign w:val="baseline"/>
+                <w:rtl w:val="0"/>
+              </w:rPr>
+              <w:t xml:space="preserve">Section 8</w:t>
+            </w:r>
+          </w:hyperlink>
+          <w:r>
+            <w:rPr>
+              <w:rtl w:val="0"/>
+            </w:rPr>
+          </w:r>
+        </w:p>
+        <w:p>
+          <w:pPr>
+            <w:widowControl w:val="0"/>
+            <w:spacing w:after="0" w:before="60" w:line="240" w:lineRule="auto"/>
+            <w:ind w:left="360" w:firstLine="0"/>
+            <w:rPr>
+              <w:color w:val="1155cc"/>
+              <w:u w:val="single"/>
+            </w:rPr>
+          </w:pPr>
+          <w:hyperlink w:anchor="_heading=">
+            <w:r>
+              <w:rPr>
+                <w:rFonts w:ascii="Calibri" w:cs="Calibri" w:eastAsia="Calibri" w:hAnsi="Calibri"/>
+                <w:b w:val="0"/>
+                <w:i w:val="0"/>
+                <w:smallCaps w:val="0"/>
+                <w:strike w:val="0"/>
+                <w:color w:val="1155cc"/>
+                <w:sz w:val="22"/>
+                <w:szCs w:val="22"/>
+                <w:u w:val="single"/>
+                <w:shd w:fill="auto" w:val="clear"/>
+                <w:vertAlign w:val="baseline"/>
+                <w:rtl w:val="0"/>
+              </w:rPr>
+              <w:t xml:space="preserve">Running the VTDR Workflow scripts:</w:t>
+            </w:r>
+          </w:hyperlink>
+          <w:r>
+            <w:rPr>
+              <w:rtl w:val="0"/>
+            </w:rPr>
+          </w:r>
+        </w:p>
+        <w:p>
+          <w:pPr>
+            <w:widowControl w:val="0"/>
+            <w:spacing w:after="0" w:before="60" w:line="240" w:lineRule="auto"/>
+            <w:ind w:left="720" w:firstLine="0"/>
+            <w:rPr>
+              <w:color w:val="1155cc"/>
+              <w:u w:val="single"/>
+            </w:rPr>
+          </w:pPr>
+          <w:hyperlink w:anchor="_heading=">
+            <w:r>
+              <w:rPr>
+                <w:rFonts w:ascii="Calibri" w:cs="Calibri" w:eastAsia="Calibri" w:hAnsi="Calibri"/>
+                <w:b w:val="0"/>
+                <w:i w:val="0"/>
+                <w:smallCaps w:val="0"/>
+                <w:strike w:val="0"/>
+                <w:color w:val="1155cc"/>
+                <w:sz w:val="22"/>
+                <w:szCs w:val="22"/>
+                <w:u w:val="single"/>
+                <w:shd w:fill="auto" w:val="clear"/>
+                <w:vertAlign w:val="baseline"/>
+                <w:rtl w:val="0"/>
+              </w:rPr>
+              <w:t xml:space="preserve">1. Creating README.rtf:</w:t>
+            </w:r>
+          </w:hyperlink>
+          <w:r>
+            <w:rPr>
+              <w:rtl w:val="0"/>
+            </w:rPr>
+          </w:r>
+        </w:p>
+        <w:p>
+          <w:pPr>
+            <w:widowControl w:val="0"/>
+            <w:spacing w:after="0" w:before="60" w:line="240" w:lineRule="auto"/>
+            <w:ind w:left="720" w:firstLine="0"/>
+            <w:rPr>
+              <w:color w:val="1155cc"/>
+              <w:u w:val="single"/>
+            </w:rPr>
+          </w:pPr>
+          <w:hyperlink w:anchor="_heading=">
+            <w:r>
+              <w:rPr>
+                <w:rFonts w:ascii="Calibri" w:cs="Calibri" w:eastAsia="Calibri" w:hAnsi="Calibri"/>
+                <w:b w:val="0"/>
+                <w:i w:val="0"/>
+                <w:smallCaps w:val="0"/>
+                <w:strike w:val="0"/>
+                <w:color w:val="1155cc"/>
+                <w:sz w:val="22"/>
+                <w:szCs w:val="22"/>
+                <w:u w:val="single"/>
+                <w:shd w:fill="auto" w:val="clear"/>
+                <w:vertAlign w:val="baseline"/>
+                <w:rtl w:val="0"/>
+              </w:rPr>
+              <w:t xml:space="preserve">2. Creating Ingest bag creation and depositing it to APTrust-Repo/APTrust-Demo/ VT-Library S3:</w:t>
+            </w:r>
+          </w:hyperlink>
+          <w:r>
+            <w:rPr>
+              <w:rtl w:val="0"/>
+            </w:rPr>
+          </w:r>
+        </w:p>
+        <w:p>
+          <w:pPr>
+            <w:widowControl w:val="0"/>
+            <w:spacing w:after="0" w:before="60" w:line="240" w:lineRule="auto"/>
+            <w:ind w:left="720" w:firstLine="0"/>
+            <w:rPr>
+              <w:color w:val="1155cc"/>
+              <w:u w:val="single"/>
+            </w:rPr>
+          </w:pPr>
+          <w:hyperlink w:anchor="_heading=">
+            <w:r>
+              <w:rPr>
+                <w:rFonts w:ascii="Calibri" w:cs="Calibri" w:eastAsia="Calibri" w:hAnsi="Calibri"/>
+                <w:b w:val="0"/>
+                <w:i w:val="0"/>
+                <w:smallCaps w:val="0"/>
+                <w:strike w:val="0"/>
+                <w:color w:val="1155cc"/>
+                <w:sz w:val="22"/>
+                <w:szCs w:val="22"/>
+                <w:u w:val="single"/>
+                <w:shd w:fill="auto" w:val="clear"/>
+                <w:vertAlign w:val="baseline"/>
+                <w:rtl w:val="0"/>
+              </w:rPr>
+              <w:t xml:space="preserve">3 Steps for Publication bag creation and deposition to APTrust-Demo/APTrust-Repo/VT-Library S3:</w:t>
+            </w:r>
+          </w:hyperlink>
+          <w:r>
+            <w:rPr>
+              <w:rtl w:val="0"/>
+            </w:rPr>
+          </w:r>
+        </w:p>
+        <w:p>
+          <w:pPr>
+            <w:widowControl w:val="0"/>
+            <w:spacing w:after="0" w:before="60" w:line="240" w:lineRule="auto"/>
+            <w:rPr>
+              <w:b w:val="0"/>
+              <w:color w:val="1155cc"/>
+              <w:u w:val="single"/>
+            </w:rPr>
+          </w:pPr>
+          <w:hyperlink w:anchor="_heading=">
+            <w:r>
+              <w:rPr>
+                <w:rFonts w:ascii="Calibri" w:cs="Calibri" w:eastAsia="Calibri" w:hAnsi="Calibri"/>
+                <w:b w:val="0"/>
+                <w:i w:val="0"/>
+                <w:smallCaps w:val="0"/>
+                <w:strike w:val="0"/>
+                <w:color w:val="1155cc"/>
+                <w:sz w:val="22"/>
+                <w:szCs w:val="22"/>
+                <w:u w:val="single"/>
+                <w:shd w:fill="auto" w:val="clear"/>
+                <w:vertAlign w:val="baseline"/>
+                <w:rtl w:val="0"/>
+              </w:rPr>
+              <w:t xml:space="preserve">Section 9</w:t>
+            </w:r>
+          </w:hyperlink>
+          <w:r>
+            <w:rPr>
+              <w:rtl w:val="0"/>
+            </w:rPr>
+          </w:r>
+        </w:p>
+        <w:p>
+          <w:pPr>
+            <w:widowControl w:val="0"/>
+            <w:spacing w:after="0" w:before="60" w:line="240" w:lineRule="auto"/>
+            <w:ind w:left="360" w:firstLine="0"/>
+            <w:rPr>
+              <w:color w:val="1155cc"/>
+              <w:u w:val="single"/>
+            </w:rPr>
+          </w:pPr>
+          <w:hyperlink w:anchor="_heading=">
+            <w:r>
+              <w:rPr>
+                <w:rFonts w:ascii="Calibri" w:cs="Calibri" w:eastAsia="Calibri" w:hAnsi="Calibri"/>
+                <w:b w:val="0"/>
+                <w:i w:val="0"/>
+                <w:smallCaps w:val="0"/>
+                <w:strike w:val="0"/>
+                <w:color w:val="1155cc"/>
+                <w:sz w:val="22"/>
+                <w:szCs w:val="22"/>
+                <w:u w:val="single"/>
+                <w:shd w:fill="auto" w:val="clear"/>
+                <w:vertAlign w:val="baseline"/>
+                <w:rtl w:val="0"/>
+              </w:rPr>
+              <w:t xml:space="preserve">Checking the bags created by DART and bag validation (need to fill information later on bag validation):</w:t>
+            </w:r>
+          </w:hyperlink>
+          <w:r>
+            <w:rPr>
+              <w:rtl w:val="0"/>
+            </w:rPr>
+          </w:r>
+        </w:p>
+        <w:p>
+          <w:pPr>
+            <w:widowControl w:val="0"/>
+            <w:spacing w:after="0" w:before="60" w:line="240" w:lineRule="auto"/>
+            <w:rPr>
+              <w:b w:val="0"/>
+              <w:color w:val="1155cc"/>
+              <w:u w:val="single"/>
+            </w:rPr>
+          </w:pPr>
+          <w:hyperlink w:anchor="_heading=h.6w77yiqlptxw">
+            <w:r>
+              <w:rPr>
+                <w:rFonts w:ascii="Calibri" w:cs="Calibri" w:eastAsia="Calibri" w:hAnsi="Calibri"/>
+                <w:b w:val="0"/>
+                <w:i w:val="0"/>
+                <w:smallCaps w:val="0"/>
+                <w:strike w:val="0"/>
+                <w:color w:val="1155cc"/>
+                <w:sz w:val="22"/>
+                <w:szCs w:val="22"/>
+                <w:u w:val="single"/>
+                <w:shd w:fill="auto" w:val="clear"/>
+                <w:vertAlign w:val="baseline"/>
+                <w:rtl w:val="0"/>
+              </w:rPr>
+              <w:t xml:space="preserve">Section 10</w:t>
+            </w:r>
+          </w:hyperlink>
+          <w:r>
+            <w:rPr>
+              <w:rtl w:val="0"/>
+            </w:rPr>
+          </w:r>
+        </w:p>
+        <w:p>
+          <w:pPr>
+            <w:widowControl w:val="0"/>
+            <w:spacing w:after="0" w:before="60" w:line="240" w:lineRule="auto"/>
+            <w:ind w:left="360" w:firstLine="0"/>
+            <w:rPr>
+              <w:color w:val="1155cc"/>
+              <w:u w:val="single"/>
+            </w:rPr>
+          </w:pPr>
+          <w:hyperlink w:anchor="_heading=h.70rtpv3xg4rr">
+            <w:r>
+              <w:rPr>
+                <w:rFonts w:ascii="Calibri" w:cs="Calibri" w:eastAsia="Calibri" w:hAnsi="Calibri"/>
+                <w:b w:val="0"/>
+                <w:i w:val="0"/>
+                <w:smallCaps w:val="0"/>
+                <w:strike w:val="0"/>
+                <w:color w:val="1155cc"/>
+                <w:sz w:val="22"/>
+                <w:szCs w:val="22"/>
+                <w:u w:val="single"/>
+                <w:shd w:fill="auto" w:val="clear"/>
+                <w:vertAlign w:val="baseline"/>
+                <w:rtl w:val="0"/>
+              </w:rPr>
+              <w:t xml:space="preserve">Accessing information from deposited bags through VT library S3, non-disseminated content folder, LibCRM:</w:t>
+            </w:r>
+          </w:hyperlink>
+          <w:r>
+            <w:rPr>
+              <w:rtl w:val="0"/>
+            </w:rPr>
+          </w:r>
+        </w:p>
+        <w:p>
+          <w:pPr>
+            <w:widowControl w:val="0"/>
+            <w:spacing w:after="0" w:before="60" w:line="240" w:lineRule="auto"/>
+            <w:rPr>
+              <w:b w:val="0"/>
+              <w:color w:val="1155cc"/>
+              <w:u w:val="single"/>
+            </w:rPr>
+          </w:pPr>
+          <w:hyperlink w:anchor="_heading=h.4q609vlktyi4">
+            <w:r>
+              <w:rPr>
+                <w:rFonts w:ascii="Calibri" w:cs="Calibri" w:eastAsia="Calibri" w:hAnsi="Calibri"/>
+                <w:b w:val="0"/>
+                <w:i w:val="0"/>
+                <w:smallCaps w:val="0"/>
+                <w:strike w:val="0"/>
+                <w:color w:val="1155cc"/>
+                <w:sz w:val="22"/>
+                <w:szCs w:val="22"/>
+                <w:u w:val="single"/>
+                <w:shd w:fill="auto" w:val="clear"/>
+                <w:vertAlign w:val="baseline"/>
+                <w:rtl w:val="0"/>
+              </w:rPr>
+              <w:t xml:space="preserve">Section 11</w:t>
+            </w:r>
+          </w:hyperlink>
+          <w:r>
+            <w:rPr>
+              <w:rtl w:val="0"/>
+            </w:rPr>
+          </w:r>
+        </w:p>
+        <w:p>
+          <w:pPr>
+            <w:widowControl w:val="0"/>
+            <w:spacing w:after="0" w:before="60" w:line="240" w:lineRule="auto"/>
+            <w:ind w:left="360" w:firstLine="0"/>
+            <w:rPr>
+              <w:color w:val="1155cc"/>
+              <w:u w:val="single"/>
+            </w:rPr>
+          </w:pPr>
+          <w:hyperlink w:anchor="_heading=">
+            <w:r>
+              <w:rPr>
+                <w:rFonts w:ascii="Calibri" w:cs="Calibri" w:eastAsia="Calibri" w:hAnsi="Calibri"/>
+                <w:b w:val="0"/>
+                <w:i w:val="0"/>
+                <w:smallCaps w:val="0"/>
+                <w:strike w:val="0"/>
+                <w:color w:val="1155cc"/>
+                <w:sz w:val="22"/>
+                <w:szCs w:val="22"/>
+                <w:u w:val="single"/>
+                <w:shd w:fill="auto" w:val="clear"/>
+                <w:vertAlign w:val="baseline"/>
+                <w:rtl w:val="0"/>
+              </w:rPr>
+              <w:t xml:space="preserve">Changing thumbnails:</w:t>
+            </w:r>
+          </w:hyperlink>
+          <w:r>
+            <w:rPr>
+              <w:rtl w:val="0"/>
+            </w:rPr>
+          </w:r>
+        </w:p>
+        <w:p>
+          <w:pPr>
+            <w:widowControl w:val="0"/>
+            <w:spacing w:after="0" w:before="60" w:line="240" w:lineRule="auto"/>
+            <w:rPr>
+              <w:b w:val="0"/>
+              <w:color w:val="1155cc"/>
+              <w:u w:val="single"/>
+            </w:rPr>
+          </w:pPr>
+          <w:hyperlink w:anchor="_heading=h.8o4aq474l03s">
+            <w:r>
+              <w:rPr>
+                <w:rFonts w:ascii="Calibri" w:cs="Calibri" w:eastAsia="Calibri" w:hAnsi="Calibri"/>
+                <w:b w:val="0"/>
+                <w:i w:val="0"/>
+                <w:smallCaps w:val="0"/>
+                <w:strike w:val="0"/>
+                <w:color w:val="1155cc"/>
+                <w:sz w:val="22"/>
+                <w:szCs w:val="22"/>
+                <w:u w:val="single"/>
+                <w:shd w:fill="auto" w:val="clear"/>
+                <w:vertAlign w:val="baseline"/>
+                <w:rtl w:val="0"/>
+              </w:rPr>
+              <w:t xml:space="preserve">Section 12</w:t>
+            </w:r>
+          </w:hyperlink>
+          <w:r>
+            <w:rPr>
+              <w:rtl w:val="0"/>
+            </w:rPr>
+          </w:r>
+        </w:p>
+        <w:p>
+          <w:pPr>
+            <w:widowControl w:val="0"/>
+            <w:spacing w:after="0" w:before="60" w:line="240" w:lineRule="auto"/>
+            <w:ind w:left="360" w:firstLine="0"/>
+            <w:rPr>
+              <w:color w:val="1155cc"/>
+              <w:u w:val="single"/>
+            </w:rPr>
+          </w:pPr>
+          <w:hyperlink w:anchor="_heading=">
+            <w:r>
+              <w:rPr>
+                <w:rFonts w:ascii="Calibri" w:cs="Calibri" w:eastAsia="Calibri" w:hAnsi="Calibri"/>
+                <w:b w:val="0"/>
+                <w:i w:val="0"/>
+                <w:smallCaps w:val="0"/>
+                <w:strike w:val="0"/>
+                <w:color w:val="1155cc"/>
+                <w:sz w:val="22"/>
+                <w:szCs w:val="22"/>
+                <w:u w:val="single"/>
+                <w:shd w:fill="auto" w:val="clear"/>
+                <w:vertAlign w:val="baseline"/>
+                <w:rtl w:val="0"/>
+              </w:rPr>
+              <w:t xml:space="preserve">Possible errors:</w:t>
+            </w:r>
+          </w:hyperlink>
+          <w:r>
+            <w:rPr>
+              <w:rtl w:val="0"/>
+            </w:rPr>
+          </w:r>
+          <w:r>
+            <w:fldChar w:fldCharType="end"/>
+          </w:r>
+        </w:p>
+      </w:sdtContent>
+    </w:sdt>
+    <w:p>
+      <w:pPr>
+        <w:ind w:left="720" w:firstLine="0"/>
+        <w:rPr>
+          <w:rFonts w:ascii="Arial" w:cs="Arial" w:eastAsia="Arial" w:hAnsi="Arial"/>
+        </w:rPr>
+      </w:pPr>
+      <w:r>
+        <w:rPr>
+          <w:rtl w:val="0"/>
+        </w:rPr>
+      </w:r>
+    </w:p>
+    <w:p>
+      <w:pPr>
+        <w:ind w:left="720" w:firstLine="0"/>
+        <w:rPr>
+          <w:rFonts w:ascii="Arial" w:cs="Arial" w:eastAsia="Arial" w:hAnsi="Arial"/>
+        </w:rPr>
+      </w:pPr>
+      <w:r>
+        <w:rPr>
+          <w:rtl w:val="0"/>
+        </w:rPr>
+      </w:r>
+    </w:p>
+    <w:p>
+      <w:pPr>
+        <w:ind w:left="720" w:firstLine="0"/>
+        <w:rPr>
+          <w:rFonts w:ascii="Arial" w:cs="Arial" w:eastAsia="Arial" w:hAnsi="Arial"/>
+        </w:rPr>
+      </w:pPr>
+      <w:r>
+        <w:rPr>
+          <w:rtl w:val="0"/>
+        </w:rPr>
+      </w:r>
+    </w:p>
+    <w:p>
+      <w:pPr>
+        <w:ind w:left="720" w:firstLine="0"/>
+        <w:rPr>
+          <w:rFonts w:ascii="Arial" w:cs="Arial" w:eastAsia="Arial" w:hAnsi="Arial"/>
+        </w:rPr>
+      </w:pPr>
+      <w:r>
+        <w:rPr>
+          <w:rtl w:val="0"/>
+        </w:rPr>
+      </w:r>
+    </w:p>
+    <w:p>
+      <w:pPr>
+        <w:ind w:left="720" w:firstLine="0"/>
+        <w:rPr>
+          <w:rFonts w:ascii="Arial" w:cs="Arial" w:eastAsia="Arial" w:hAnsi="Arial"/>
+        </w:rPr>
+      </w:pPr>
+      <w:r>
+        <w:rPr>
+          <w:rtl w:val="0"/>
+        </w:rPr>
+      </w:r>
+    </w:p>
+    <w:p>
+      <w:pPr>
+        <w:ind w:left="720" w:firstLine="0"/>
+        <w:rPr>
+          <w:rFonts w:ascii="Arial" w:cs="Arial" w:eastAsia="Arial" w:hAnsi="Arial"/>
+        </w:rPr>
+      </w:pPr>
+      <w:r>
+        <w:rPr>
+          <w:rtl w:val="0"/>
+        </w:rPr>
+      </w:r>
+    </w:p>
+    <w:p>
+      <w:pPr>
+        <w:ind w:left="0" w:firstLine="0"/>
+        <w:rPr>
+          <w:rFonts w:ascii="Arial" w:cs="Arial" w:eastAsia="Arial" w:hAnsi="Arial"/>
+        </w:rPr>
+      </w:pPr>
+      <w:r>
+        <w:rPr>
+          <w:rtl w:val="0"/>
+        </w:rPr>
+      </w:r>
+    </w:p>
+    <w:p>
+      <w:pPr>
+        <w:ind w:left="0" w:firstLine="0"/>
         <w:rPr>
           <w:rFonts w:ascii="Arial" w:cs="Arial" w:eastAsia="Arial" w:hAnsi="Arial"/>
           <w:color w:val="000000"/>
@@ -27,32 +1107,21 @@
           <w:numId w:val="5"/>
         </w:numPr>
         <w:ind w:left="0" w:firstLine="0"/>
+      </w:pPr>
+      <w:r>
+        <w:rPr>
+          <w:rtl w:val="0"/>
+        </w:rPr>
+        <w:t xml:space="preserve"> </w:t>
+      </w:r>
+    </w:p>
+    <w:p>
+      <w:pPr>
+        <w:pStyle w:val="Heading2"/>
         <w:rPr/>
       </w:pPr>
       <w:r>
         <w:rPr>
-          <w:rtl w:val="0"/>
-        </w:rPr>
-        <w:t xml:space="preserve"> </w:t>
-      </w:r>
-    </w:p>
-    <w:p>
-      <w:pPr>
-        <w:pStyle w:val="Heading2"/>
-        <w:numPr>
-          <w:ilvl w:val="1"/>
-          <w:numId w:val="6"/>
-        </w:numPr>
-        <w:ind w:left="144" w:firstLine="0"/>
-        <w:rPr>
-          <w:sz w:val="24"/>
-          <w:szCs w:val="24"/>
-        </w:rPr>
-      </w:pPr>
-      <w:r>
-        <w:rPr>
-          <w:sz w:val="24"/>
-          <w:szCs w:val="24"/>
           <w:rtl w:val="0"/>
         </w:rPr>
         <w:t xml:space="preserve">Setting up Python environment: </w:t>
@@ -293,17 +1362,16 @@
           <w:numId w:val="5"/>
         </w:numPr>
         <w:ind w:left="0" w:firstLine="0"/>
-        <w:rPr/>
-      </w:pPr>
-      <w:r>
-        <w:rPr>
-          <w:rtl w:val="0"/>
-        </w:rPr>
-      </w:r>
-    </w:p>
-    <w:p>
-      <w:pPr>
-        <w:pStyle w:val="Heading3"/>
+      </w:pPr>
+      <w:r>
+        <w:rPr>
+          <w:rtl w:val="0"/>
+        </w:rPr>
+      </w:r>
+    </w:p>
+    <w:p>
+      <w:pPr>
+        <w:pStyle w:val="Heading2"/>
         <w:numPr>
           <w:ilvl w:val="2"/>
           <w:numId w:val="6"/>
@@ -314,13 +1382,15 @@
           <w:szCs w:val="24"/>
         </w:rPr>
       </w:pPr>
-      <w:r>
-        <w:rPr>
-          <w:sz w:val="24"/>
-          <w:szCs w:val="24"/>
-          <w:rtl w:val="0"/>
-        </w:rPr>
-        <w:t xml:space="preserve">Cloning the University of Arizona Libraries data curation codes from github:</w:t>
+      <w:bookmarkStart w:colFirst="0" w:colLast="0" w:name="_heading=h.sk28jgv4gouu" w:id="1"/>
+      <w:bookmarkEnd w:id="1"/>
+      <w:r>
+        <w:rPr>
+          <w:sz w:val="24"/>
+          <w:szCs w:val="24"/>
+          <w:rtl w:val="0"/>
+        </w:rPr>
+        <w:t xml:space="preserve">Creating curation environment and cloning figshare codes from github/cognoma:</w:t>
       </w:r>
     </w:p>
     <w:p>
@@ -737,8 +1807,8 @@
           <w:szCs w:val="24"/>
         </w:rPr>
       </w:pPr>
-      <w:bookmarkStart w:colFirst="0" w:colLast="0" w:name="_heading=h.gjdgxs" w:id="1"/>
-      <w:bookmarkEnd w:id="1"/>
+      <w:bookmarkStart w:colFirst="0" w:colLast="0" w:name="_heading=h.gjdgxs" w:id="2"/>
+      <w:bookmarkEnd w:id="2"/>
       <w:r>
         <w:rPr>
           <w:color w:val="24292f"/>
@@ -861,8 +1931,7 @@
           <w:ilvl w:val="0"/>
           <w:numId w:val="10"/>
         </w:numPr>
-        <w:ind w:left="0" w:firstLine="0"/>
-        <w:rPr/>
+        <w:ind w:left="0" w:firstLine="144"/>
       </w:pPr>
       <w:r>
         <w:rPr>
@@ -1021,8 +2090,7 @@
           <w:ilvl w:val="0"/>
           <w:numId w:val="10"/>
         </w:numPr>
-        <w:ind w:left="0" w:firstLine="0"/>
-        <w:rPr/>
+        <w:ind w:left="0" w:firstLine="144"/>
       </w:pPr>
       <w:r>
         <w:rPr>
@@ -1216,8 +2284,7 @@
           <w:ilvl w:val="0"/>
           <w:numId w:val="10"/>
         </w:numPr>
-        <w:ind w:left="0" w:firstLine="0"/>
-        <w:rPr/>
+        <w:ind w:left="0" w:firstLine="144"/>
       </w:pPr>
       <w:r>
         <w:rPr>
@@ -2024,30 +3091,83 @@
       <w:pPr>
         <w:ind w:left="720" w:firstLine="0"/>
         <w:rPr>
+          <w:sz w:val="24"/>
+          <w:szCs w:val="24"/>
+        </w:rPr>
+      </w:pPr>
+      <w:r>
+        <w:rPr>
           <w:b w:val="1"/>
           <w:sz w:val="24"/>
           <w:szCs w:val="24"/>
-        </w:rPr>
-      </w:pPr>
-      <w:r>
-        <w:rPr>
-          <w:rtl w:val="0"/>
-        </w:rPr>
+          <w:rtl w:val="0"/>
+        </w:rPr>
+        <w:t xml:space="preserve">Ingest and Publication version numbers</w:t>
+      </w:r>
+      <w:r>
+        <w:rPr>
+          <w:sz w:val="24"/>
+          <w:szCs w:val="24"/>
+          <w:rtl w:val="0"/>
+        </w:rPr>
+        <w:t xml:space="preserve">:</w:t>
       </w:r>
     </w:p>
     <w:p>
       <w:pPr>
         <w:ind w:left="720" w:firstLine="0"/>
         <w:rPr>
+          <w:color w:val="0d0d0d"/>
+          <w:sz w:val="24"/>
+          <w:szCs w:val="24"/>
+        </w:rPr>
+      </w:pPr>
+      <w:r>
+        <w:rPr>
+          <w:color w:val="0d0d0d"/>
+          <w:sz w:val="24"/>
+          <w:szCs w:val="24"/>
+          <w:rtl w:val="0"/>
+        </w:rPr>
+        <w:t xml:space="preserve">Since ingest record is created before any changes are made to the article, this is always a first version (01). Only one version for ingest will be created and this version will correspond to the first time the client requests publication. If a client requests updates to their published dataset, a new version for ingest bag </w:t>
+      </w:r>
+      <w:r>
+        <w:rPr>
           <w:b w:val="1"/>
-          <w:sz w:val="24"/>
-          <w:szCs w:val="24"/>
-        </w:rPr>
-      </w:pPr>
-      <w:r>
-        <w:rPr>
-          <w:rtl w:val="0"/>
-        </w:rPr>
+          <w:color w:val="0d0d0d"/>
+          <w:sz w:val="24"/>
+          <w:szCs w:val="24"/>
+          <w:rtl w:val="0"/>
+        </w:rPr>
+        <w:t xml:space="preserve">WILL NOT</w:t>
+      </w:r>
+      <w:r>
+        <w:rPr>
+          <w:color w:val="0d0d0d"/>
+          <w:sz w:val="24"/>
+          <w:szCs w:val="24"/>
+          <w:rtl w:val="0"/>
+        </w:rPr>
+        <w:t xml:space="preserve"> be created, only the publication bags will reflect the versioning updates.</w:t>
+      </w:r>
+    </w:p>
+    <w:p>
+      <w:pPr>
+        <w:ind w:left="720" w:firstLine="0"/>
+        <w:rPr>
+          <w:color w:val="0d0d0d"/>
+          <w:sz w:val="24"/>
+          <w:szCs w:val="24"/>
+        </w:rPr>
+      </w:pPr>
+      <w:r>
+        <w:rPr>
+          <w:color w:val="0d0d0d"/>
+          <w:sz w:val="24"/>
+          <w:szCs w:val="24"/>
+          <w:rtl w:val="0"/>
+        </w:rPr>
+        <w:t xml:space="preserve">Publication number will remain the same for updated publications. The version number and date (if applicable) will change for updated versions. This allows all updated versions to be connected to the same publication number. For eg: if P00235 is updated and original published bag is VTDR_P00235_I00268_DOI_22227883_AbaidN_v01_202300310, the updated versions will look like VTDR_P00235_I00268_DOI_22227883_AbaidN_v03_20230310, VTDR_P00235_I00268_DOI_22227883_AbaidN_v03_20230706 i.e. only the version number and date change will be reflected in future versions, publication number P00235 will remain the same for all the updated versions.</w:t>
       </w:r>
     </w:p>
     <w:p>
@@ -2100,8 +3220,7 @@
           <w:ilvl w:val="0"/>
           <w:numId w:val="10"/>
         </w:numPr>
-        <w:ind w:left="0" w:firstLine="0"/>
-        <w:rPr/>
+        <w:ind w:left="0" w:firstLine="144"/>
       </w:pPr>
       <w:r>
         <w:rPr>
@@ -2153,8 +3272,7 @@
           <w:ilvl w:val="0"/>
           <w:numId w:val="10"/>
         </w:numPr>
-        <w:ind w:left="0" w:firstLine="0"/>
-        <w:rPr/>
+        <w:ind w:left="0" w:firstLine="144"/>
       </w:pPr>
       <w:r>
         <w:rPr>
@@ -2259,8 +3377,7 @@
           <w:ilvl w:val="0"/>
           <w:numId w:val="10"/>
         </w:numPr>
-        <w:ind w:left="0" w:firstLine="0"/>
-        <w:rPr/>
+        <w:ind w:left="0" w:firstLine="144"/>
       </w:pPr>
       <w:r>
         <w:rPr>
@@ -2844,8 +3961,8 @@
           <w:szCs w:val="24"/>
         </w:rPr>
       </w:pPr>
-      <w:bookmarkStart w:colFirst="0" w:colLast="0" w:name="_heading=h.2et92p0" w:id="2"/>
-      <w:bookmarkEnd w:id="2"/>
+      <w:bookmarkStart w:colFirst="0" w:colLast="0" w:name="_heading=h.2et92p0" w:id="3"/>
+      <w:bookmarkEnd w:id="3"/>
       <w:r>
         <w:rPr>
           <w:color w:val="000000"/>
@@ -2898,8 +4015,8 @@
         <w:ind w:left="720" w:firstLine="0"/>
         <w:rPr/>
       </w:pPr>
-      <w:bookmarkStart w:colFirst="0" w:colLast="0" w:name="_heading=h.2br3oarxmxj5" w:id="3"/>
-      <w:bookmarkEnd w:id="3"/>
+      <w:bookmarkStart w:colFirst="0" w:colLast="0" w:name="_heading=h.2br3oarxmxj5" w:id="4"/>
+      <w:bookmarkEnd w:id="4"/>
       <w:r>
         <w:rPr>
           <w:rtl w:val="0"/>
@@ -2920,8 +4037,8 @@
         <w:ind w:left="720" w:firstLine="0"/>
         <w:rPr/>
       </w:pPr>
-      <w:bookmarkStart w:colFirst="0" w:colLast="0" w:name="_heading=h.3w0xhjz4juz" w:id="4"/>
-      <w:bookmarkEnd w:id="4"/>
+      <w:bookmarkStart w:colFirst="0" w:colLast="0" w:name="_heading=h.3w0xhjz4juz" w:id="5"/>
+      <w:bookmarkEnd w:id="5"/>
       <w:r>
         <w:rPr>
           <w:rtl w:val="0"/>
@@ -2942,8 +4059,8 @@
         <w:ind w:left="720" w:firstLine="0"/>
         <w:rPr/>
       </w:pPr>
-      <w:bookmarkStart w:colFirst="0" w:colLast="0" w:name="_heading=h.908nnwnxvhhe" w:id="5"/>
-      <w:bookmarkEnd w:id="5"/>
+      <w:bookmarkStart w:colFirst="0" w:colLast="0" w:name="_heading=h.908nnwnxvhhe" w:id="6"/>
+      <w:bookmarkEnd w:id="6"/>
       <w:r>
         <w:rPr>
           <w:rtl w:val="0"/>
@@ -2964,8 +4081,8 @@
         <w:ind w:left="720" w:firstLine="0"/>
         <w:rPr/>
       </w:pPr>
-      <w:bookmarkStart w:colFirst="0" w:colLast="0" w:name="_heading=h.34qk3a8yzgj1" w:id="6"/>
-      <w:bookmarkEnd w:id="6"/>
+      <w:bookmarkStart w:colFirst="0" w:colLast="0" w:name="_heading=h.34qk3a8yzgj1" w:id="7"/>
+      <w:bookmarkEnd w:id="7"/>
       <w:r>
         <w:rPr>
           <w:rtl w:val="0"/>
@@ -3199,8 +4316,8 @@
           <w:szCs w:val="24"/>
         </w:rPr>
       </w:pPr>
-      <w:bookmarkStart w:colFirst="0" w:colLast="0" w:name="_heading=h.30j0zll" w:id="7"/>
-      <w:bookmarkEnd w:id="7"/>
+      <w:bookmarkStart w:colFirst="0" w:colLast="0" w:name="_heading=h.30j0zll" w:id="8"/>
+      <w:bookmarkEnd w:id="8"/>
       <w:r>
         <w:rPr>
           <w:color w:val="000000"/>
@@ -3253,8 +4370,8 @@
           <w:szCs w:val="24"/>
         </w:rPr>
       </w:pPr>
-      <w:bookmarkStart w:colFirst="0" w:colLast="0" w:name="_heading=h.vqse4h3erjwe" w:id="8"/>
-      <w:bookmarkEnd w:id="8"/>
+      <w:bookmarkStart w:colFirst="0" w:colLast="0" w:name="_heading=h.vqse4h3erjwe" w:id="9"/>
+      <w:bookmarkEnd w:id="9"/>
       <w:r>
         <w:rPr>
           <w:color w:val="000000"/>
@@ -3296,8 +4413,8 @@
           <w:szCs w:val="24"/>
         </w:rPr>
       </w:pPr>
-      <w:bookmarkStart w:colFirst="0" w:colLast="0" w:name="_heading=h.tyjcwt" w:id="9"/>
-      <w:bookmarkEnd w:id="9"/>
+      <w:bookmarkStart w:colFirst="0" w:colLast="0" w:name="_heading=h.tyjcwt" w:id="10"/>
+      <w:bookmarkEnd w:id="10"/>
       <w:r>
         <w:rPr>
           <w:color w:val="000000"/>
@@ -3626,8 +4743,7 @@
           <w:ilvl w:val="0"/>
           <w:numId w:val="10"/>
         </w:numPr>
-        <w:ind w:left="0" w:firstLine="0"/>
-        <w:rPr/>
+        <w:ind w:left="0" w:firstLine="144"/>
       </w:pPr>
       <w:r>
         <w:rPr>
@@ -3746,8 +4862,8 @@
           <w:szCs w:val="24"/>
         </w:rPr>
       </w:pPr>
-      <w:bookmarkStart w:colFirst="0" w:colLast="0" w:name="_heading=h.d1uqube978j0" w:id="10"/>
-      <w:bookmarkEnd w:id="10"/>
+      <w:bookmarkStart w:colFirst="0" w:colLast="0" w:name="_heading=h.d1uqube978j0" w:id="11"/>
+      <w:bookmarkEnd w:id="11"/>
       <w:r>
         <w:rPr>
           <w:sz w:val="24"/>
@@ -3755,150 +4871,6 @@
           <w:rtl w:val="0"/>
         </w:rPr>
         <w:t xml:space="preserve">This will extract the contents of the bag above in the same directory as the bag in tar format.</w:t>
-      </w:r>
-    </w:p>
-    <w:p>
-      <w:pPr>
-        <w:rPr>
-          <w:sz w:val="24"/>
-          <w:szCs w:val="24"/>
-        </w:rPr>
-      </w:pPr>
-      <w:r>
-        <w:rPr>
-          <w:rtl w:val="0"/>
-        </w:rPr>
-      </w:r>
-    </w:p>
-    <w:p>
-      <w:pPr>
-        <w:keepNext w:val="0"/>
-        <w:keepLines w:val="0"/>
-        <w:pageBreakBefore w:val="0"/>
-        <w:widowControl w:val="1"/>
-        <w:numPr>
-          <w:ilvl w:val="0"/>
-          <w:numId w:val="10"/>
-        </w:numPr>
-        <w:pBdr>
-          <w:top w:space="0" w:sz="0" w:val="nil"/>
-          <w:left w:space="0" w:sz="0" w:val="nil"/>
-          <w:bottom w:space="0" w:sz="0" w:val="nil"/>
-          <w:right w:space="0" w:sz="0" w:val="nil"/>
-          <w:between w:space="0" w:sz="0" w:val="nil"/>
-        </w:pBdr>
-        <w:shd w:fill="auto" w:val="clear"/>
-        <w:spacing w:after="160" w:before="0" w:line="259" w:lineRule="auto"/>
-        <w:ind w:left="0" w:right="0" w:firstLine="144"/>
-        <w:jc w:val="left"/>
-        <w:rPr/>
-      </w:pPr>
-      <w:r>
-        <w:rPr>
-          <w:rtl w:val="0"/>
-        </w:rPr>
-      </w:r>
-    </w:p>
-    <w:p>
-      <w:pPr>
-        <w:rPr>
-          <w:b w:val="1"/>
-          <w:sz w:val="24"/>
-          <w:szCs w:val="24"/>
-        </w:rPr>
-      </w:pPr>
-      <w:bookmarkStart w:colFirst="0" w:colLast="0" w:name="_heading=h.70rtpv3xg4rr" w:id="11"/>
-      <w:bookmarkEnd w:id="11"/>
-      <w:r>
-        <w:rPr>
-          <w:b w:val="1"/>
-          <w:sz w:val="24"/>
-          <w:szCs w:val="24"/>
-          <w:rtl w:val="0"/>
-        </w:rPr>
-        <w:t xml:space="preserve">Accessing information from deposited bags through VT library S3, non-disseminated content folder, LibCRM:</w:t>
-      </w:r>
-    </w:p>
-    <w:p>
-      <w:pPr>
-        <w:rPr>
-          <w:sz w:val="24"/>
-          <w:szCs w:val="24"/>
-        </w:rPr>
-      </w:pPr>
-      <w:r>
-        <w:rPr>
-          <w:sz w:val="24"/>
-          <w:szCs w:val="24"/>
-          <w:rtl w:val="0"/>
-        </w:rPr>
-        <w:t xml:space="preserve">-Set up VT library S3 following the instructions on Accessing Bags S3.</w:t>
-      </w:r>
-    </w:p>
-    <w:p>
-      <w:pPr>
-        <w:rPr>
-          <w:sz w:val="24"/>
-          <w:szCs w:val="24"/>
-        </w:rPr>
-      </w:pPr>
-      <w:r>
-        <w:rPr>
-          <w:sz w:val="24"/>
-          <w:szCs w:val="24"/>
-          <w:rtl w:val="0"/>
-        </w:rPr>
-        <w:t xml:space="preserve">-</w:t>
-      </w:r>
-      <w:r>
-        <w:rPr>
-          <w:b w:val="1"/>
-          <w:sz w:val="24"/>
-          <w:szCs w:val="24"/>
-          <w:rtl w:val="0"/>
-        </w:rPr>
-        <w:t xml:space="preserve">Opening the stored bags through webdrive</w:t>
-      </w:r>
-      <w:r>
-        <w:rPr>
-          <w:sz w:val="24"/>
-          <w:szCs w:val="24"/>
-          <w:rtl w:val="0"/>
-        </w:rPr>
-        <w:t xml:space="preserve">: Right click the webdrive icon, and select “Connect to S3”, this opens the S3 window where the uploaded bags can be accessed. Extract the bags following instructions under section 9.</w:t>
-      </w:r>
-    </w:p>
-    <w:p>
-      <w:pPr>
-        <w:rPr>
-          <w:sz w:val="24"/>
-          <w:szCs w:val="24"/>
-        </w:rPr>
-      </w:pPr>
-      <w:r>
-        <w:rPr>
-          <w:sz w:val="24"/>
-          <w:szCs w:val="24"/>
-          <w:rtl w:val="0"/>
-        </w:rPr>
-        <w:t xml:space="preserve">-</w:t>
-      </w:r>
-      <w:r>
-        <w:rPr>
-          <w:b w:val="1"/>
-          <w:sz w:val="24"/>
-          <w:szCs w:val="24"/>
-          <w:rtl w:val="0"/>
-        </w:rPr>
-        <w:t xml:space="preserve">Opening the stored bags through cyberduck:</w:t>
-      </w:r>
-      <w:r>
-        <w:rPr>
-          <w:sz w:val="24"/>
-          <w:szCs w:val="24"/>
-          <w:rtl w:val="0"/>
-        </w:rPr>
-        <w:t xml:space="preserve"> click start windows icon, go to cyberduck app and the bags will be found under ESRI_storage. Extract the bags following instructions under section 9.</w:t>
       </w:r>
     </w:p>
     <w:p>
@@ -3909,10 +4881,128 @@
           <w:numId w:val="10"/>
         </w:numPr>
         <w:ind w:left="0" w:firstLine="144"/>
-        <w:rPr/>
-      </w:pPr>
-      <w:bookmarkStart w:colFirst="0" w:colLast="0" w:name="_heading=h.4q609vlktyi4" w:id="12"/>
+      </w:pPr>
+      <w:bookmarkStart w:colFirst="0" w:colLast="0" w:name="_heading=h.6w77yiqlptxw" w:id="12"/>
       <w:bookmarkEnd w:id="12"/>
+      <w:r>
+        <w:rPr>
+          <w:rtl w:val="0"/>
+        </w:rPr>
+      </w:r>
+    </w:p>
+    <w:p>
+      <w:pPr>
+        <w:pStyle w:val="Heading2"/>
+        <w:ind w:left="0" w:firstLine="0"/>
+        <w:rPr>
+          <w:sz w:val="24"/>
+          <w:szCs w:val="24"/>
+        </w:rPr>
+      </w:pPr>
+      <w:bookmarkStart w:colFirst="0" w:colLast="0" w:name="_heading=h.70rtpv3xg4rr" w:id="13"/>
+      <w:bookmarkEnd w:id="13"/>
+      <w:r>
+        <w:rPr>
+          <w:sz w:val="24"/>
+          <w:szCs w:val="24"/>
+          <w:rtl w:val="0"/>
+        </w:rPr>
+        <w:t xml:space="preserve">Accessing information from deposited bags through VT library S3, non-disseminated content folder, LibCRM:</w:t>
+      </w:r>
+    </w:p>
+    <w:p>
+      <w:pPr>
+        <w:rPr>
+          <w:sz w:val="24"/>
+          <w:szCs w:val="24"/>
+        </w:rPr>
+      </w:pPr>
+      <w:r>
+        <w:rPr>
+          <w:sz w:val="24"/>
+          <w:szCs w:val="24"/>
+          <w:rtl w:val="0"/>
+        </w:rPr>
+        <w:t xml:space="preserve">-Set up VT library S3 following the instructions on Accessing Bags S3.</w:t>
+      </w:r>
+    </w:p>
+    <w:p>
+      <w:pPr>
+        <w:rPr>
+          <w:sz w:val="24"/>
+          <w:szCs w:val="24"/>
+        </w:rPr>
+      </w:pPr>
+      <w:r>
+        <w:rPr>
+          <w:sz w:val="24"/>
+          <w:szCs w:val="24"/>
+          <w:rtl w:val="0"/>
+        </w:rPr>
+        <w:t xml:space="preserve">-</w:t>
+      </w:r>
+      <w:r>
+        <w:rPr>
+          <w:b w:val="1"/>
+          <w:sz w:val="24"/>
+          <w:szCs w:val="24"/>
+          <w:rtl w:val="0"/>
+        </w:rPr>
+        <w:t xml:space="preserve">Opening the stored bags through webdrive</w:t>
+      </w:r>
+      <w:r>
+        <w:rPr>
+          <w:sz w:val="24"/>
+          <w:szCs w:val="24"/>
+          <w:rtl w:val="0"/>
+        </w:rPr>
+        <w:t xml:space="preserve">: Right click the webdrive icon, and select “Connect to S3”, this opens the S3 window where the uploaded bags can be accessed. Extract the bags following instructions under section 9.</w:t>
+      </w:r>
+    </w:p>
+    <w:p>
+      <w:pPr>
+        <w:rPr>
+          <w:sz w:val="24"/>
+          <w:szCs w:val="24"/>
+        </w:rPr>
+      </w:pPr>
+      <w:r>
+        <w:rPr>
+          <w:sz w:val="24"/>
+          <w:szCs w:val="24"/>
+          <w:rtl w:val="0"/>
+        </w:rPr>
+        <w:t xml:space="preserve">-</w:t>
+      </w:r>
+      <w:r>
+        <w:rPr>
+          <w:b w:val="1"/>
+          <w:sz w:val="24"/>
+          <w:szCs w:val="24"/>
+          <w:rtl w:val="0"/>
+        </w:rPr>
+        <w:t xml:space="preserve">Opening the stored bags through cyberduck:</w:t>
+      </w:r>
+      <w:r>
+        <w:rPr>
+          <w:sz w:val="24"/>
+          <w:szCs w:val="24"/>
+          <w:rtl w:val="0"/>
+        </w:rPr>
+        <w:t xml:space="preserve"> click start windows icon, go to cyberduck app and the bags will be found under ESRI_storage. Extract the bags following instructions under section 9.</w:t>
+      </w:r>
+    </w:p>
+    <w:p>
+      <w:pPr>
+        <w:pStyle w:val="Heading1"/>
+        <w:numPr>
+          <w:ilvl w:val="0"/>
+          <w:numId w:val="10"/>
+        </w:numPr>
+        <w:ind w:left="0" w:firstLine="144"/>
+      </w:pPr>
+      <w:bookmarkStart w:colFirst="0" w:colLast="0" w:name="_heading=h.4q609vlktyi4" w:id="14"/>
+      <w:bookmarkEnd w:id="14"/>
       <w:r>
         <w:rPr>
           <w:rtl w:val="0"/>
@@ -3998,14 +5088,15 @@
     </w:p>
     <w:p>
       <w:pPr>
-        <w:pStyle w:val="Heading2"/>
+        <w:pStyle w:val="Heading1"/>
         <w:numPr>
           <w:ilvl w:val="0"/>
           <w:numId w:val="10"/>
         </w:numPr>
         <w:ind w:left="0" w:firstLine="144"/>
-        <w:rPr/>
-      </w:pPr>
+      </w:pPr>
+      <w:bookmarkStart w:colFirst="0" w:colLast="0" w:name="_heading=h.8o4aq474l03s" w:id="15"/>
+      <w:bookmarkEnd w:id="15"/>
       <w:r>
         <w:rPr>
           <w:rtl w:val="0"/>
@@ -4142,8 +5233,8 @@
           <w:szCs w:val="24"/>
         </w:rPr>
       </w:pPr>
-      <w:bookmarkStart w:colFirst="0" w:colLast="0" w:name="_heading=h.3dy6vkm" w:id="13"/>
-      <w:bookmarkEnd w:id="13"/>
+      <w:bookmarkStart w:colFirst="0" w:colLast="0" w:name="_heading=h.3dy6vkm" w:id="16"/>
+      <w:bookmarkEnd w:id="16"/>
       <w:r>
         <w:rPr>
           <w:sz w:val="24"/>
@@ -4299,8 +5390,8 @@
           <w:szCs w:val="24"/>
         </w:rPr>
       </w:pPr>
-      <w:bookmarkStart w:colFirst="0" w:colLast="0" w:name="_heading=h.1fob9te" w:id="14"/>
-      <w:bookmarkEnd w:id="14"/>
+      <w:bookmarkStart w:colFirst="0" w:colLast="0" w:name="_heading=h.1fob9te" w:id="17"/>
+      <w:bookmarkEnd w:id="17"/>
       <w:r>
         <w:rPr>
           <w:sz w:val="24"/>
@@ -4318,8 +5409,8 @@
           <w:szCs w:val="24"/>
         </w:rPr>
       </w:pPr>
-      <w:bookmarkStart w:colFirst="0" w:colLast="0" w:name="_heading=h.697ea0rk1emg" w:id="15"/>
-      <w:bookmarkEnd w:id="15"/>
+      <w:bookmarkStart w:colFirst="0" w:colLast="0" w:name="_heading=h.697ea0rk1emg" w:id="18"/>
+      <w:bookmarkEnd w:id="18"/>
       <w:r>
         <w:rPr>
           <w:sz w:val="24"/>
@@ -6783,12 +7874,12 @@
       <w:keepNext w:val="1"/>
       <w:keepLines w:val="1"/>
       <w:spacing w:after="80" w:before="360" w:lineRule="auto"/>
-      <w:ind w:left="1440" w:hanging="360"/>
+      <w:ind w:left="144" w:firstLine="0"/>
     </w:pPr>
     <w:rPr>
       <w:b w:val="1"/>
-      <w:sz w:val="36"/>
-      <w:szCs w:val="36"/>
+      <w:sz w:val="24"/>
+      <w:szCs w:val="24"/>
     </w:rPr>
   </w:style>
   <w:style w:type="paragraph" w:styleId="Heading3">
@@ -7763,7 +8854,7 @@
 
 <file path=customXML/item1.xml><?xml version="1.0" encoding="utf-8"?>
 <go:gDocsCustomXmlDataStorage xmlns:go="http://customooxmlschemas.google.com/" xmlns:r="http://schemas.openxmlformats.org/officeDocument/2006/relationships" uri="GoogleDocsCustomDataVersion2">
-  <go:docsCustomData xmlns:go="http://customooxmlschemas.google.com/" roundtripDataSignature="AMtx7miixhbMBwAx094DG84bIEMHMUek6A==">CgMxLjAyCWguM3pueXNoNzIIaC5namRneHMyCWguMmV0OTJwMDIOaC4yYnIzb2FyeG14ajUyDWguM3cweGhqejRqdXoyDmguOTA4bm53bnh2aGhlMg5oLjM0cWszYTh5emdqMTIJaC4zMGowemxsMg5oLnZxc2U0aDNlcmp3ZTIIaC50eWpjd3QyDmguZDF1cXViZTk3OGowMg5oLjcwcnRwdjN4ZzRycjIOaC40cTYwOXZsa3R5aTQyCWguM2R5NnZrbTIJaC4xZm9iOXRlMg5oLjY5N2VhMHJrMWVtZzgAaiYKFHN1Z2dlc3QubHE4aWZueXZ6YzU0Eg5CcmFuZGllIFB1bGxlbmomChRzdWdnZXN0LnAzbmJ4eWZmYjYyNxIOQnJhbmRpZSBQdWxsZW5yITFHbDNmb1BwdDlTZkhFbWRsM1BmSHRZSXQ3RWRNakFGXw==</go:docsCustomData>
+  <go:docsCustomData xmlns:go="http://customooxmlschemas.google.com/" roundtripDataSignature="AMtx7mhaJBC2KiOq1BpN1tCIDa98f9izoA==">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</go:docsCustomData>
 </go:gDocsCustomXmlDataStorage>
 </file>
 

</xml_diff>